<commit_message>
add plot graph of maximum speed versus travel distance
</commit_message>
<xml_diff>
--- a/8term/lab1/УткинВолошанинЛабораторная1_УМРУ.docx
+++ b/8term/lab1/УткинВолошанинЛабораторная1_УМРУ.docx
@@ -140,6 +140,15 @@
         </w:rPr>
         <w:t>Лабораторная работа</w:t>
       </w:r>
+      <w:r>
+        <w:rPr>
+          <w:rFonts w:ascii="Times New Roman" w:eastAsiaTheme="minorEastAsia" w:hAnsi="Times New Roman" w:cs="Times New Roman"/>
+          <w:sz w:val="28"/>
+        </w:rPr>
+        <w:t xml:space="preserve"> 1</w:t>
+      </w:r>
+      <w:bookmarkStart w:id="0" w:name="_GoBack"/>
+      <w:bookmarkEnd w:id="0"/>
     </w:p>
     <w:p>
       <w:pPr>
@@ -238,28 +247,21 @@
           <w:rFonts w:ascii="Times New Roman" w:eastAsiaTheme="minorEastAsia" w:hAnsi="Times New Roman" w:cs="Times New Roman"/>
           <w:sz w:val="28"/>
         </w:rPr>
-        <w:t>Студент: Волошанин Д.М.</w:t>
-      </w:r>
-      <w:r>
-        <w:rPr>
-          <w:rFonts w:ascii="Times New Roman" w:eastAsiaTheme="minorEastAsia" w:hAnsi="Times New Roman" w:cs="Times New Roman"/>
-          <w:sz w:val="28"/>
-        </w:rPr>
-        <w:t xml:space="preserve"> </w:t>
-      </w:r>
-      <w:r>
-        <w:rPr>
-          <w:rFonts w:ascii="Times New Roman" w:eastAsiaTheme="minorEastAsia" w:hAnsi="Times New Roman" w:cs="Times New Roman"/>
-          <w:sz w:val="28"/>
-        </w:rPr>
-        <w:t>Уткин А.</w:t>
-      </w:r>
-      <w:r>
-        <w:rPr>
-          <w:rFonts w:ascii="Times New Roman" w:eastAsiaTheme="minorEastAsia" w:hAnsi="Times New Roman" w:cs="Times New Roman"/>
-          <w:sz w:val="28"/>
-        </w:rPr>
-        <w:t>Е</w:t>
+        <w:t>Студент</w:t>
+      </w:r>
+      <w:r>
+        <w:rPr>
+          <w:rFonts w:ascii="Times New Roman" w:eastAsiaTheme="minorEastAsia" w:hAnsi="Times New Roman" w:cs="Times New Roman"/>
+          <w:sz w:val="28"/>
+        </w:rPr>
+        <w:t>ы</w:t>
+      </w:r>
+      <w:r>
+        <w:rPr>
+          <w:rFonts w:ascii="Times New Roman" w:eastAsiaTheme="minorEastAsia" w:hAnsi="Times New Roman" w:cs="Times New Roman"/>
+          <w:sz w:val="28"/>
+        </w:rPr>
+        <w:t>: Волошанин Д.М. Уткин А.Е</w:t>
       </w:r>
     </w:p>
     <w:p>
@@ -291,21 +293,7 @@
           <w:rFonts w:ascii="Times New Roman" w:eastAsiaTheme="minorEastAsia" w:hAnsi="Times New Roman" w:cs="Times New Roman"/>
           <w:sz w:val="28"/>
         </w:rPr>
-        <w:t xml:space="preserve">Преподаватель: </w:t>
-      </w:r>
-      <w:r>
-        <w:rPr>
-          <w:rFonts w:ascii="Times New Roman" w:eastAsiaTheme="minorEastAsia" w:hAnsi="Times New Roman" w:cs="Times New Roman"/>
-          <w:sz w:val="28"/>
-        </w:rPr>
-        <w:t>Гавриленко А.Б.</w:t>
-      </w:r>
-      <w:r>
-        <w:rPr>
-          <w:rFonts w:ascii="Times New Roman" w:eastAsiaTheme="minorEastAsia" w:hAnsi="Times New Roman" w:cs="Times New Roman"/>
-          <w:sz w:val="28"/>
-        </w:rPr>
-        <w:t xml:space="preserve">                                                                                                                               Работа зачтена:</w:t>
+        <w:t>Преподаватель: Гавриленко А.Б.                                                                                                                               Работа зачтена:</w:t>
       </w:r>
     </w:p>
     <w:p>
@@ -1576,23 +1564,7 @@
               <w:sz w:val="28"/>
               <w:szCs w:val="28"/>
             </w:rPr>
-            <m:t>=</m:t>
-          </m:r>
-          <m:r>
-            <w:rPr>
-              <w:rFonts w:ascii="Cambria Math" w:hAnsi="Cambria Math" w:cs="Times New Roman"/>
-              <w:sz w:val="28"/>
-              <w:szCs w:val="28"/>
-            </w:rPr>
-            <m:t>1.938</m:t>
-          </m:r>
-          <m:r>
-            <w:rPr>
-              <w:rFonts w:ascii="Cambria Math" w:hAnsi="Cambria Math" w:cs="Times New Roman"/>
-              <w:sz w:val="28"/>
-              <w:szCs w:val="28"/>
-            </w:rPr>
-            <m:t>рад/с, |</m:t>
+            <m:t>=1.938рад/с, |</m:t>
           </m:r>
           <m:sSub>
             <m:sSubPr>
@@ -1674,23 +1646,7 @@
               <w:sz w:val="28"/>
               <w:szCs w:val="28"/>
             </w:rPr>
-            <m:t>[60]|=</m:t>
-          </m:r>
-          <m:r>
-            <w:rPr>
-              <w:rFonts w:ascii="Cambria Math" w:hAnsi="Cambria Math" w:cs="Times New Roman"/>
-              <w:sz w:val="28"/>
-              <w:szCs w:val="28"/>
-            </w:rPr>
-            <m:t>2</m:t>
-          </m:r>
-          <m:r>
-            <w:rPr>
-              <w:rFonts w:ascii="Cambria Math" w:hAnsi="Cambria Math" w:cs="Times New Roman"/>
-              <w:sz w:val="28"/>
-              <w:szCs w:val="28"/>
-            </w:rPr>
-            <m:t>.390 рад</m:t>
+            <m:t>[60]|=2.390 рад</m:t>
           </m:r>
         </m:oMath>
       </m:oMathPara>
@@ -1764,31 +1720,7 @@
               <w:sz w:val="28"/>
               <w:szCs w:val="28"/>
             </w:rPr>
-            <m:t>=</m:t>
-          </m:r>
-          <m:r>
-            <w:rPr>
-              <w:rFonts w:ascii="Cambria Math" w:hAnsi="Cambria Math" w:cs="Times New Roman"/>
-              <w:sz w:val="28"/>
-              <w:szCs w:val="28"/>
-            </w:rPr>
-            <m:t>0.7</m:t>
-          </m:r>
-          <m:r>
-            <w:rPr>
-              <w:rFonts w:ascii="Cambria Math" w:hAnsi="Cambria Math" w:cs="Times New Roman"/>
-              <w:sz w:val="28"/>
-              <w:szCs w:val="28"/>
-            </w:rPr>
-            <m:t>6</m:t>
-          </m:r>
-          <m:r>
-            <w:rPr>
-              <w:rFonts w:ascii="Cambria Math" w:hAnsi="Cambria Math" w:cs="Times New Roman"/>
-              <w:sz w:val="28"/>
-              <w:szCs w:val="28"/>
-            </w:rPr>
-            <m:t xml:space="preserve"> рад/с, |</m:t>
+            <m:t>=0.76 рад/с, |</m:t>
           </m:r>
           <m:sSub>
             <m:sSubPr>
@@ -1870,23 +1802,7 @@
               <w:sz w:val="28"/>
               <w:szCs w:val="28"/>
             </w:rPr>
-            <m:t>[60]|=</m:t>
-          </m:r>
-          <m:r>
-            <w:rPr>
-              <w:rFonts w:ascii="Cambria Math" w:hAnsi="Cambria Math" w:cs="Times New Roman"/>
-              <w:sz w:val="28"/>
-              <w:szCs w:val="28"/>
-            </w:rPr>
-            <m:t>0</m:t>
-          </m:r>
-          <m:r>
-            <w:rPr>
-              <w:rFonts w:ascii="Cambria Math" w:hAnsi="Cambria Math" w:cs="Times New Roman"/>
-              <w:sz w:val="28"/>
-              <w:szCs w:val="28"/>
-            </w:rPr>
-            <m:t>.390 рад</m:t>
+            <m:t>[60]|=0.390 рад</m:t>
           </m:r>
         </m:oMath>
       </m:oMathPara>
@@ -1960,31 +1876,7 @@
               <w:sz w:val="28"/>
               <w:szCs w:val="28"/>
             </w:rPr>
-            <m:t>=</m:t>
-          </m:r>
-          <m:r>
-            <w:rPr>
-              <w:rFonts w:ascii="Cambria Math" w:hAnsi="Cambria Math" w:cs="Times New Roman"/>
-              <w:sz w:val="28"/>
-              <w:szCs w:val="28"/>
-            </w:rPr>
-            <m:t>1.67</m:t>
-          </m:r>
-          <m:r>
-            <w:rPr>
-              <w:rFonts w:ascii="Cambria Math" w:hAnsi="Cambria Math" w:cs="Times New Roman"/>
-              <w:sz w:val="28"/>
-              <w:szCs w:val="28"/>
-            </w:rPr>
-            <m:t>8</m:t>
-          </m:r>
-          <m:r>
-            <w:rPr>
-              <w:rFonts w:ascii="Cambria Math" w:hAnsi="Cambria Math" w:cs="Times New Roman"/>
-              <w:sz w:val="28"/>
-              <w:szCs w:val="28"/>
-            </w:rPr>
-            <m:t xml:space="preserve"> рад/с, |</m:t>
+            <m:t>=1.678 рад/с, |</m:t>
           </m:r>
           <m:sSub>
             <m:sSubPr>
@@ -2066,39 +1958,7 @@
               <w:sz w:val="28"/>
               <w:szCs w:val="28"/>
             </w:rPr>
-            <m:t>[60]|=</m:t>
-          </m:r>
-          <m:r>
-            <w:rPr>
-              <w:rFonts w:ascii="Cambria Math" w:hAnsi="Cambria Math" w:cs="Times New Roman"/>
-              <w:sz w:val="28"/>
-              <w:szCs w:val="28"/>
-            </w:rPr>
-            <m:t>1</m:t>
-          </m:r>
-          <m:r>
-            <w:rPr>
-              <w:rFonts w:ascii="Cambria Math" w:hAnsi="Cambria Math" w:cs="Times New Roman"/>
-              <w:sz w:val="28"/>
-              <w:szCs w:val="28"/>
-            </w:rPr>
-            <m:t>.</m:t>
-          </m:r>
-          <m:r>
-            <w:rPr>
-              <w:rFonts w:ascii="Cambria Math" w:hAnsi="Cambria Math" w:cs="Times New Roman"/>
-              <w:sz w:val="28"/>
-              <w:szCs w:val="28"/>
-            </w:rPr>
-            <m:t>3</m:t>
-          </m:r>
-          <m:r>
-            <w:rPr>
-              <w:rFonts w:ascii="Cambria Math" w:hAnsi="Cambria Math" w:cs="Times New Roman"/>
-              <w:sz w:val="28"/>
-              <w:szCs w:val="28"/>
-            </w:rPr>
-            <m:t>90 рад</m:t>
+            <m:t>[60]|=1.390 рад</m:t>
           </m:r>
         </m:oMath>
       </m:oMathPara>
@@ -2172,23 +2032,7 @@
               <w:sz w:val="28"/>
               <w:szCs w:val="28"/>
             </w:rPr>
-            <m:t>=</m:t>
-          </m:r>
-          <m:r>
-            <w:rPr>
-              <w:rFonts w:ascii="Cambria Math" w:hAnsi="Cambria Math" w:cs="Times New Roman"/>
-              <w:sz w:val="28"/>
-              <w:szCs w:val="28"/>
-            </w:rPr>
-            <m:t>2.968</m:t>
-          </m:r>
-          <m:r>
-            <w:rPr>
-              <w:rFonts w:ascii="Cambria Math" w:hAnsi="Cambria Math" w:cs="Times New Roman"/>
-              <w:sz w:val="28"/>
-              <w:szCs w:val="28"/>
-            </w:rPr>
-            <m:t>рад/с, |</m:t>
+            <m:t>=2.968рад/с, |</m:t>
           </m:r>
           <m:sSub>
             <m:sSubPr>
@@ -2270,39 +2114,7 @@
               <w:sz w:val="28"/>
               <w:szCs w:val="28"/>
             </w:rPr>
-            <m:t>[60]|=</m:t>
-          </m:r>
-          <m:r>
-            <w:rPr>
-              <w:rFonts w:ascii="Cambria Math" w:hAnsi="Cambria Math" w:cs="Times New Roman"/>
-              <w:sz w:val="28"/>
-              <w:szCs w:val="28"/>
-            </w:rPr>
-            <m:t>2</m:t>
-          </m:r>
-          <m:r>
-            <w:rPr>
-              <w:rFonts w:ascii="Cambria Math" w:hAnsi="Cambria Math" w:cs="Times New Roman"/>
-              <w:sz w:val="28"/>
-              <w:szCs w:val="28"/>
-            </w:rPr>
-            <m:t>.</m:t>
-          </m:r>
-          <m:r>
-            <w:rPr>
-              <w:rFonts w:ascii="Cambria Math" w:hAnsi="Cambria Math" w:cs="Times New Roman"/>
-              <w:sz w:val="28"/>
-              <w:szCs w:val="28"/>
-            </w:rPr>
-            <m:t>890</m:t>
-          </m:r>
-          <m:r>
-            <w:rPr>
-              <w:rFonts w:ascii="Cambria Math" w:hAnsi="Cambria Math" w:cs="Times New Roman"/>
-              <w:sz w:val="28"/>
-              <w:szCs w:val="28"/>
-            </w:rPr>
-            <m:t xml:space="preserve"> рад</m:t>
+            <m:t>[60]|=2.890 рад</m:t>
           </m:r>
         </m:oMath>
       </m:oMathPara>
@@ -2375,31 +2187,7 @@
               <w:sz w:val="28"/>
               <w:szCs w:val="28"/>
             </w:rPr>
-            <m:t>=</m:t>
-          </m:r>
-          <m:r>
-            <w:rPr>
-              <w:rFonts w:ascii="Cambria Math" w:hAnsi="Cambria Math" w:cs="Times New Roman"/>
-              <w:sz w:val="28"/>
-              <w:szCs w:val="28"/>
-            </w:rPr>
-            <m:t>1.21</m:t>
-          </m:r>
-          <m:r>
-            <w:rPr>
-              <w:rFonts w:ascii="Cambria Math" w:hAnsi="Cambria Math" w:cs="Times New Roman"/>
-              <w:sz w:val="28"/>
-              <w:szCs w:val="28"/>
-            </w:rPr>
-            <m:t>8</m:t>
-          </m:r>
-          <m:r>
-            <w:rPr>
-              <w:rFonts w:ascii="Cambria Math" w:hAnsi="Cambria Math" w:cs="Times New Roman"/>
-              <w:sz w:val="28"/>
-              <w:szCs w:val="28"/>
-            </w:rPr>
-            <m:t xml:space="preserve"> рад/с, |</m:t>
+            <m:t>=1.218 рад/с, |</m:t>
           </m:r>
           <m:sSub>
             <m:sSubPr>
@@ -2481,23 +2269,7 @@
               <w:sz w:val="28"/>
               <w:szCs w:val="28"/>
             </w:rPr>
-            <m:t>[60]|=</m:t>
-          </m:r>
-          <m:r>
-            <w:rPr>
-              <w:rFonts w:ascii="Cambria Math" w:hAnsi="Cambria Math" w:cs="Times New Roman"/>
-              <w:sz w:val="28"/>
-              <w:szCs w:val="28"/>
-            </w:rPr>
-            <m:t>0.43</m:t>
-          </m:r>
-          <m:r>
-            <w:rPr>
-              <w:rFonts w:ascii="Cambria Math" w:hAnsi="Cambria Math" w:cs="Times New Roman"/>
-              <w:sz w:val="28"/>
-              <w:szCs w:val="28"/>
-            </w:rPr>
-            <m:t>0 рад</m:t>
+            <m:t>[60]|=0.430 рад</m:t>
           </m:r>
         </m:oMath>
       </m:oMathPara>
@@ -2517,6 +2289,7 @@
           <w:sz w:val="28"/>
           <w:szCs w:val="28"/>
         </w:rPr>
+        <w:lastRenderedPageBreak/>
         <w:t xml:space="preserve">Модуль изменения угла </w:t>
       </w:r>
       <w:r>
@@ -2525,77 +2298,22 @@
           <w:sz w:val="28"/>
           <w:szCs w:val="28"/>
         </w:rPr>
-        <w:t>прямо пропорционально</w:t>
-      </w:r>
-      <w:bookmarkStart w:id="0" w:name="_GoBack"/>
-      <w:bookmarkEnd w:id="0"/>
-      <w:r>
-        <w:rPr>
-          <w:rFonts w:ascii="Times New Roman" w:eastAsiaTheme="minorEastAsia" w:hAnsi="Times New Roman" w:cs="Times New Roman"/>
-          <w:sz w:val="28"/>
-          <w:szCs w:val="28"/>
-        </w:rPr>
-        <w:t xml:space="preserve"> зависит от максимальной скорости движения звена.</w:t>
-      </w:r>
-    </w:p>
-    <w:p>
-      <w:pPr>
-        <w:jc w:val="both"/>
-        <w:rPr>
-          <w:rFonts w:ascii="Times New Roman" w:hAnsi="Times New Roman" w:cs="Times New Roman"/>
-          <w:sz w:val="28"/>
-          <w:szCs w:val="28"/>
-        </w:rPr>
-      </w:pPr>
-      <w:r>
-        <w:rPr>
-          <w:rFonts w:ascii="Times New Roman" w:hAnsi="Times New Roman" w:cs="Times New Roman"/>
-          <w:sz w:val="28"/>
-          <w:szCs w:val="28"/>
-        </w:rPr>
-        <w:t>Графики изменения углов</w:t>
-      </w:r>
-      <w:r>
-        <w:rPr>
-          <w:rFonts w:ascii="Times New Roman" w:hAnsi="Times New Roman" w:cs="Times New Roman"/>
-          <w:sz w:val="28"/>
-          <w:szCs w:val="28"/>
-        </w:rPr>
-        <w:t xml:space="preserve"> для каждого звена изображены на</w:t>
-      </w:r>
-      <w:r>
-        <w:rPr>
-          <w:rFonts w:ascii="Times New Roman" w:hAnsi="Times New Roman" w:cs="Times New Roman"/>
-          <w:sz w:val="28"/>
-          <w:szCs w:val="28"/>
-        </w:rPr>
-        <w:t xml:space="preserve"> группе</w:t>
-      </w:r>
-      <w:r>
-        <w:rPr>
-          <w:rFonts w:ascii="Times New Roman" w:hAnsi="Times New Roman" w:cs="Times New Roman"/>
-          <w:sz w:val="28"/>
-          <w:szCs w:val="28"/>
-        </w:rPr>
-        <w:t xml:space="preserve"> рис.1.</w:t>
-      </w:r>
-    </w:p>
-    <w:p>
-      <w:pPr>
-        <w:jc w:val="both"/>
-        <w:rPr>
-          <w:rFonts w:ascii="Times New Roman" w:eastAsiaTheme="minorEastAsia" w:hAnsi="Times New Roman" w:cs="Times New Roman"/>
-          <w:sz w:val="28"/>
-          <w:szCs w:val="28"/>
-        </w:rPr>
-      </w:pPr>
-      <w:r>
-        <w:rPr>
-          <w:rFonts w:ascii="Times New Roman" w:eastAsiaTheme="minorEastAsia" w:hAnsi="Times New Roman" w:cs="Times New Roman"/>
-          <w:sz w:val="28"/>
-          <w:szCs w:val="28"/>
-        </w:rPr>
-        <w:lastRenderedPageBreak/>
+        <w:t xml:space="preserve">прямо </w:t>
+      </w:r>
+      <w:r>
+        <w:rPr>
+          <w:rFonts w:ascii="Times New Roman" w:eastAsiaTheme="minorEastAsia" w:hAnsi="Times New Roman" w:cs="Times New Roman"/>
+          <w:sz w:val="28"/>
+          <w:szCs w:val="28"/>
+        </w:rPr>
+        <w:t>не имеет прямой корреляционной зависимости с максимальной скоростью перемещения схвата, что можно увидеть на рис 1.</w:t>
+      </w:r>
+      <w:r>
+        <w:rPr>
+          <w:rFonts w:ascii="Times New Roman" w:eastAsiaTheme="minorEastAsia" w:hAnsi="Times New Roman" w:cs="Times New Roman"/>
+          <w:sz w:val="28"/>
+          <w:szCs w:val="28"/>
+        </w:rPr>
         <w:pict>
           <v:shapetype id="_x0000_t75" coordsize="21600,21600" o:spt="75" o:preferrelative="t" path="m@4@5l@4@11@9@11@9@5xe" filled="f" stroked="f">
             <v:stroke joinstyle="miter"/>
@@ -2616,11 +2334,228 @@
             <v:path o:extrusionok="f" gradientshapeok="t" o:connecttype="rect"/>
             <o:lock v:ext="edit" aspectratio="t"/>
           </v:shapetype>
-          <v:shape id="_x0000_i1025" type="#_x0000_t75" style="width:227.7pt;height:170.8pt">
-            <v:imagedata r:id="rId4" o:title="изменение_угла_1"/>
+          <v:shape id="_x0000_i1033" type="#_x0000_t75" style="width:420pt;height:315pt">
+            <v:imagedata r:id="rId4" o:title="зависимость развиваемой скорости от длины перемещения"/>
           </v:shape>
         </w:pict>
       </w:r>
+    </w:p>
+    <w:p>
+      <w:pPr>
+        <w:jc w:val="center"/>
+        <w:rPr>
+          <w:rFonts w:ascii="Times New Roman" w:eastAsiaTheme="minorEastAsia" w:hAnsi="Times New Roman" w:cs="Times New Roman"/>
+          <w:sz w:val="28"/>
+          <w:szCs w:val="28"/>
+        </w:rPr>
+      </w:pPr>
+      <w:r>
+        <w:rPr>
+          <w:rFonts w:ascii="Times New Roman" w:eastAsiaTheme="minorEastAsia" w:hAnsi="Times New Roman" w:cs="Times New Roman"/>
+          <w:sz w:val="28"/>
+          <w:szCs w:val="28"/>
+        </w:rPr>
+        <w:t>рис.</w:t>
+      </w:r>
+      <w:r>
+        <w:rPr>
+          <w:rFonts w:ascii="Times New Roman" w:eastAsiaTheme="minorEastAsia" w:hAnsi="Times New Roman" w:cs="Times New Roman"/>
+          <w:sz w:val="28"/>
+          <w:szCs w:val="28"/>
+        </w:rPr>
+        <w:t>1</w:t>
+      </w:r>
+    </w:p>
+    <w:p>
+      <w:pPr>
+        <w:jc w:val="both"/>
+        <w:rPr>
+          <w:rFonts w:ascii="Times New Roman" w:eastAsiaTheme="minorEastAsia" w:hAnsi="Times New Roman" w:cs="Times New Roman"/>
+          <w:sz w:val="28"/>
+          <w:szCs w:val="28"/>
+        </w:rPr>
+      </w:pPr>
+    </w:p>
+    <w:p>
+      <w:pPr>
+        <w:jc w:val="both"/>
+        <w:rPr>
+          <w:rFonts w:ascii="Times New Roman" w:eastAsiaTheme="minorEastAsia" w:hAnsi="Times New Roman" w:cs="Times New Roman"/>
+          <w:sz w:val="28"/>
+          <w:szCs w:val="28"/>
+        </w:rPr>
+      </w:pPr>
+    </w:p>
+    <w:p>
+      <w:pPr>
+        <w:jc w:val="both"/>
+        <w:rPr>
+          <w:rFonts w:ascii="Times New Roman" w:eastAsiaTheme="minorEastAsia" w:hAnsi="Times New Roman" w:cs="Times New Roman"/>
+          <w:sz w:val="28"/>
+          <w:szCs w:val="28"/>
+        </w:rPr>
+      </w:pPr>
+    </w:p>
+    <w:p>
+      <w:pPr>
+        <w:jc w:val="both"/>
+        <w:rPr>
+          <w:rFonts w:ascii="Times New Roman" w:eastAsiaTheme="minorEastAsia" w:hAnsi="Times New Roman" w:cs="Times New Roman"/>
+          <w:sz w:val="28"/>
+          <w:szCs w:val="28"/>
+        </w:rPr>
+      </w:pPr>
+    </w:p>
+    <w:p>
+      <w:pPr>
+        <w:jc w:val="both"/>
+        <w:rPr>
+          <w:rFonts w:ascii="Times New Roman" w:eastAsiaTheme="minorEastAsia" w:hAnsi="Times New Roman" w:cs="Times New Roman"/>
+          <w:sz w:val="28"/>
+          <w:szCs w:val="28"/>
+        </w:rPr>
+      </w:pPr>
+    </w:p>
+    <w:p>
+      <w:pPr>
+        <w:jc w:val="both"/>
+        <w:rPr>
+          <w:rFonts w:ascii="Times New Roman" w:eastAsiaTheme="minorEastAsia" w:hAnsi="Times New Roman" w:cs="Times New Roman"/>
+          <w:sz w:val="28"/>
+          <w:szCs w:val="28"/>
+        </w:rPr>
+      </w:pPr>
+    </w:p>
+    <w:p>
+      <w:pPr>
+        <w:jc w:val="both"/>
+        <w:rPr>
+          <w:rFonts w:ascii="Times New Roman" w:eastAsiaTheme="minorEastAsia" w:hAnsi="Times New Roman" w:cs="Times New Roman"/>
+          <w:sz w:val="28"/>
+          <w:szCs w:val="28"/>
+        </w:rPr>
+      </w:pPr>
+    </w:p>
+    <w:p>
+      <w:pPr>
+        <w:jc w:val="both"/>
+        <w:rPr>
+          <w:rFonts w:ascii="Times New Roman" w:eastAsiaTheme="minorEastAsia" w:hAnsi="Times New Roman" w:cs="Times New Roman"/>
+          <w:sz w:val="28"/>
+          <w:szCs w:val="28"/>
+        </w:rPr>
+      </w:pPr>
+    </w:p>
+    <w:p>
+      <w:pPr>
+        <w:jc w:val="both"/>
+        <w:rPr>
+          <w:rFonts w:ascii="Times New Roman" w:eastAsiaTheme="minorEastAsia" w:hAnsi="Times New Roman" w:cs="Times New Roman"/>
+          <w:sz w:val="28"/>
+          <w:szCs w:val="28"/>
+        </w:rPr>
+      </w:pPr>
+    </w:p>
+    <w:p>
+      <w:pPr>
+        <w:jc w:val="both"/>
+        <w:rPr>
+          <w:rFonts w:ascii="Times New Roman" w:eastAsiaTheme="minorEastAsia" w:hAnsi="Times New Roman" w:cs="Times New Roman"/>
+          <w:sz w:val="28"/>
+          <w:szCs w:val="28"/>
+        </w:rPr>
+      </w:pPr>
+    </w:p>
+    <w:p>
+      <w:pPr>
+        <w:jc w:val="both"/>
+        <w:rPr>
+          <w:rFonts w:ascii="Times New Roman" w:eastAsiaTheme="minorEastAsia" w:hAnsi="Times New Roman" w:cs="Times New Roman"/>
+          <w:sz w:val="28"/>
+          <w:szCs w:val="28"/>
+        </w:rPr>
+      </w:pPr>
+    </w:p>
+    <w:p>
+      <w:pPr>
+        <w:jc w:val="both"/>
+        <w:rPr>
+          <w:rFonts w:ascii="Times New Roman" w:eastAsiaTheme="minorEastAsia" w:hAnsi="Times New Roman" w:cs="Times New Roman"/>
+          <w:sz w:val="28"/>
+          <w:szCs w:val="28"/>
+        </w:rPr>
+      </w:pPr>
+    </w:p>
+    <w:p>
+      <w:pPr>
+        <w:jc w:val="both"/>
+        <w:rPr>
+          <w:rFonts w:ascii="Times New Roman" w:eastAsiaTheme="minorEastAsia" w:hAnsi="Times New Roman" w:cs="Times New Roman"/>
+          <w:sz w:val="28"/>
+          <w:szCs w:val="28"/>
+        </w:rPr>
+      </w:pPr>
+    </w:p>
+    <w:p>
+      <w:pPr>
+        <w:jc w:val="both"/>
+        <w:rPr>
+          <w:rFonts w:ascii="Times New Roman" w:hAnsi="Times New Roman" w:cs="Times New Roman"/>
+          <w:sz w:val="28"/>
+          <w:szCs w:val="28"/>
+        </w:rPr>
+      </w:pPr>
+      <w:r>
+        <w:rPr>
+          <w:rFonts w:ascii="Times New Roman" w:hAnsi="Times New Roman" w:cs="Times New Roman"/>
+          <w:sz w:val="28"/>
+          <w:szCs w:val="28"/>
+        </w:rPr>
+        <w:lastRenderedPageBreak/>
+        <w:t>Графики изменения углов</w:t>
+      </w:r>
+      <w:r>
+        <w:rPr>
+          <w:rFonts w:ascii="Times New Roman" w:hAnsi="Times New Roman" w:cs="Times New Roman"/>
+          <w:sz w:val="28"/>
+          <w:szCs w:val="28"/>
+        </w:rPr>
+        <w:t xml:space="preserve"> для каждого звена изображены на</w:t>
+      </w:r>
+      <w:r>
+        <w:rPr>
+          <w:rFonts w:ascii="Times New Roman" w:hAnsi="Times New Roman" w:cs="Times New Roman"/>
+          <w:sz w:val="28"/>
+          <w:szCs w:val="28"/>
+        </w:rPr>
+        <w:t xml:space="preserve"> группе</w:t>
+      </w:r>
+      <w:r>
+        <w:rPr>
+          <w:rFonts w:ascii="Times New Roman" w:hAnsi="Times New Roman" w:cs="Times New Roman"/>
+          <w:sz w:val="28"/>
+          <w:szCs w:val="28"/>
+        </w:rPr>
+        <w:t xml:space="preserve"> рис.2</w:t>
+      </w:r>
+      <w:r>
+        <w:rPr>
+          <w:rFonts w:ascii="Times New Roman" w:hAnsi="Times New Roman" w:cs="Times New Roman"/>
+          <w:sz w:val="28"/>
+          <w:szCs w:val="28"/>
+        </w:rPr>
+        <w:t>.</w:t>
+      </w:r>
+    </w:p>
+    <w:p>
+      <w:pPr>
+        <w:jc w:val="both"/>
+        <w:rPr>
+          <w:rFonts w:ascii="Times New Roman" w:eastAsiaTheme="minorEastAsia" w:hAnsi="Times New Roman" w:cs="Times New Roman"/>
+          <w:sz w:val="28"/>
+          <w:szCs w:val="28"/>
+        </w:rPr>
+      </w:pPr>
       <w:r>
         <w:rPr>
           <w:rFonts w:ascii="Times New Roman" w:eastAsiaTheme="minorEastAsia" w:hAnsi="Times New Roman" w:cs="Times New Roman"/>
@@ -2628,8 +2563,8 @@
           <w:szCs w:val="28"/>
         </w:rPr>
         <w:pict>
-          <v:shape id="_x0000_i1026" type="#_x0000_t75" style="width:230.25pt;height:173.3pt">
-            <v:imagedata r:id="rId5" o:title="изменение_угла_2"/>
+          <v:shape id="_x0000_i1025" type="#_x0000_t75" style="width:228pt;height:171pt">
+            <v:imagedata r:id="rId5" o:title="изменение_угла_1"/>
           </v:shape>
         </w:pict>
       </w:r>
@@ -2640,8 +2575,8 @@
           <w:szCs w:val="28"/>
         </w:rPr>
         <w:pict>
-          <v:shape id="_x0000_i1027" type="#_x0000_t75" style="width:226.05pt;height:169.95pt">
-            <v:imagedata r:id="rId6" o:title="изменение_угла_3"/>
+          <v:shape id="_x0000_i1026" type="#_x0000_t75" style="width:230.25pt;height:173.25pt">
+            <v:imagedata r:id="rId6" o:title="изменение_угла_2"/>
           </v:shape>
         </w:pict>
       </w:r>
@@ -2652,8 +2587,8 @@
           <w:szCs w:val="28"/>
         </w:rPr>
         <w:pict>
-          <v:shape id="_x0000_i1028" type="#_x0000_t75" style="width:228.55pt;height:171.65pt">
-            <v:imagedata r:id="rId7" o:title="изменение_угла_4"/>
+          <v:shape id="_x0000_i1027" type="#_x0000_t75" style="width:225.75pt;height:170.25pt">
+            <v:imagedata r:id="rId7" o:title="изменение_угла_3"/>
           </v:shape>
         </w:pict>
       </w:r>
@@ -2664,8 +2599,8 @@
           <w:szCs w:val="28"/>
         </w:rPr>
         <w:pict>
-          <v:shape id="_x0000_i1029" type="#_x0000_t75" style="width:226.9pt;height:169.95pt">
-            <v:imagedata r:id="rId8" o:title="изменение_угла_5"/>
+          <v:shape id="_x0000_i1028" type="#_x0000_t75" style="width:228.75pt;height:171.75pt">
+            <v:imagedata r:id="rId8" o:title="изменение_угла_4"/>
           </v:shape>
         </w:pict>
       </w:r>
@@ -2675,7 +2610,27 @@
           <w:sz w:val="28"/>
           <w:szCs w:val="28"/>
         </w:rPr>
-        <w:t>группа рис.1</w:t>
+        <w:pict>
+          <v:shape id="_x0000_i1029" type="#_x0000_t75" style="width:226.5pt;height:170.25pt">
+            <v:imagedata r:id="rId9" o:title="изменение_угла_5"/>
+          </v:shape>
+        </w:pict>
+      </w:r>
+      <w:r>
+        <w:rPr>
+          <w:rFonts w:ascii="Times New Roman" w:eastAsiaTheme="minorEastAsia" w:hAnsi="Times New Roman" w:cs="Times New Roman"/>
+          <w:sz w:val="28"/>
+          <w:szCs w:val="28"/>
+        </w:rPr>
+        <w:t>группа рис.</w:t>
+      </w:r>
+      <w:r>
+        <w:rPr>
+          <w:rFonts w:ascii="Times New Roman" w:eastAsiaTheme="minorEastAsia" w:hAnsi="Times New Roman" w:cs="Times New Roman"/>
+          <w:sz w:val="28"/>
+          <w:szCs w:val="28"/>
+        </w:rPr>
+        <w:t>2</w:t>
       </w:r>
     </w:p>
     <w:p>
@@ -2701,23 +2656,7 @@
           <w:sz w:val="28"/>
           <w:szCs w:val="28"/>
         </w:rPr>
-        <w:t>ены на</w:t>
-      </w:r>
-      <w:r>
-        <w:rPr>
-          <w:rFonts w:ascii="Times New Roman" w:hAnsi="Times New Roman" w:cs="Times New Roman"/>
-          <w:sz w:val="28"/>
-          <w:szCs w:val="28"/>
-        </w:rPr>
-        <w:t xml:space="preserve"> группе</w:t>
-      </w:r>
-      <w:r>
-        <w:rPr>
-          <w:rFonts w:ascii="Times New Roman" w:hAnsi="Times New Roman" w:cs="Times New Roman"/>
-          <w:sz w:val="28"/>
-          <w:szCs w:val="28"/>
-        </w:rPr>
-        <w:t xml:space="preserve"> рис.2</w:t>
+        <w:t>ены на группе рис.3</w:t>
       </w:r>
       <w:r>
         <w:rPr>
@@ -2764,7 +2703,7 @@
                     </pic:cNvPicPr>
                   </pic:nvPicPr>
                   <pic:blipFill>
-                    <a:blip r:embed="rId9">
+                    <a:blip r:embed="rId10">
                       <a:extLst>
                         <a:ext uri="{28A0092B-C50C-407E-A947-70E740481C1C}">
                           <a14:useLocalDpi xmlns:a14="http://schemas.microsoft.com/office/drawing/2010/main" val="0"/>
@@ -2821,7 +2760,7 @@
                     </pic:cNvPicPr>
                   </pic:nvPicPr>
                   <pic:blipFill>
-                    <a:blip r:embed="rId10">
+                    <a:blip r:embed="rId11">
                       <a:extLst>
                         <a:ext uri="{28A0092B-C50C-407E-A947-70E740481C1C}">
                           <a14:useLocalDpi xmlns:a14="http://schemas.microsoft.com/office/drawing/2010/main" val="0"/>
@@ -2878,7 +2817,7 @@
                     </pic:cNvPicPr>
                   </pic:nvPicPr>
                   <pic:blipFill>
-                    <a:blip r:embed="rId11">
+                    <a:blip r:embed="rId12">
                       <a:extLst>
                         <a:ext uri="{28A0092B-C50C-407E-A947-70E740481C1C}">
                           <a14:useLocalDpi xmlns:a14="http://schemas.microsoft.com/office/drawing/2010/main" val="0"/>
@@ -2935,7 +2874,7 @@
                     </pic:cNvPicPr>
                   </pic:nvPicPr>
                   <pic:blipFill>
-                    <a:blip r:embed="rId12">
+                    <a:blip r:embed="rId13">
                       <a:extLst>
                         <a:ext uri="{28A0092B-C50C-407E-A947-70E740481C1C}">
                           <a14:useLocalDpi xmlns:a14="http://schemas.microsoft.com/office/drawing/2010/main" val="0"/>
@@ -2973,8 +2912,8 @@
           <w:szCs w:val="28"/>
         </w:rPr>
         <w:pict>
-          <v:shape id="_x0000_i1030" type="#_x0000_t75" style="width:222.7pt;height:167.45pt">
-            <v:imagedata r:id="rId13" o:title="изменение_скорости_5"/>
+          <v:shape id="_x0000_i1030" type="#_x0000_t75" style="width:222.75pt;height:167.25pt">
+            <v:imagedata r:id="rId14" o:title="изменение_скорости_5"/>
           </v:shape>
         </w:pict>
       </w:r>
@@ -2984,17 +2923,24 @@
           <w:sz w:val="28"/>
           <w:szCs w:val="28"/>
         </w:rPr>
-        <w:t>группа рис.2</w:t>
-      </w:r>
-    </w:p>
-    <w:p>
-      <w:pPr>
-        <w:jc w:val="both"/>
-        <w:rPr>
-          <w:rFonts w:ascii="Times New Roman" w:eastAsiaTheme="minorEastAsia" w:hAnsi="Times New Roman" w:cs="Times New Roman"/>
-          <w:sz w:val="28"/>
-          <w:szCs w:val="28"/>
-          <w:lang w:val="en-US"/>
+        <w:t>группа рис.</w:t>
+      </w:r>
+      <w:r>
+        <w:rPr>
+          <w:rFonts w:ascii="Times New Roman" w:eastAsiaTheme="minorEastAsia" w:hAnsi="Times New Roman" w:cs="Times New Roman"/>
+          <w:sz w:val="28"/>
+          <w:szCs w:val="28"/>
+        </w:rPr>
+        <w:t>3</w:t>
+      </w:r>
+    </w:p>
+    <w:p>
+      <w:pPr>
+        <w:jc w:val="both"/>
+        <w:rPr>
+          <w:rFonts w:ascii="Times New Roman" w:eastAsiaTheme="minorEastAsia" w:hAnsi="Times New Roman" w:cs="Times New Roman"/>
+          <w:sz w:val="28"/>
+          <w:szCs w:val="28"/>
         </w:rPr>
       </w:pPr>
       <w:r>
@@ -3183,7 +3129,6 @@
           <w:rFonts w:ascii="Times New Roman" w:hAnsi="Times New Roman" w:cs="Times New Roman"/>
           <w:sz w:val="28"/>
           <w:szCs w:val="28"/>
-          <w:lang w:val="en-US"/>
         </w:rPr>
       </w:pPr>
       <w:r>
@@ -3199,7 +3144,6 @@
           <w:rFonts w:ascii="Times New Roman" w:hAnsi="Times New Roman" w:cs="Times New Roman"/>
           <w:sz w:val="28"/>
           <w:szCs w:val="28"/>
-          <w:lang w:val="en-US"/>
         </w:rPr>
         <w:t>0.7</w:t>
       </w:r>
@@ -3472,16 +3416,7 @@
               <w:szCs w:val="28"/>
               <w:lang w:val="en-US"/>
             </w:rPr>
-            <m:t>df4=</m:t>
-          </m:r>
-          <m:r>
-            <w:rPr>
-              <w:rFonts w:ascii="Cambria Math" w:hAnsi="Cambria Math" w:cs="Times New Roman"/>
-              <w:sz w:val="28"/>
-              <w:szCs w:val="28"/>
-              <w:lang w:val="en-US"/>
-            </w:rPr>
-            <m:t>0</m:t>
+            <m:t>df4=0</m:t>
           </m:r>
         </m:oMath>
       </m:oMathPara>
@@ -3752,16 +3687,7 @@
               <w:szCs w:val="28"/>
               <w:lang w:val="en-US"/>
             </w:rPr>
-            <m:t>d4=</m:t>
-          </m:r>
-          <m:r>
-            <w:rPr>
-              <w:rFonts w:ascii="Cambria Math" w:hAnsi="Cambria Math" w:cs="Times New Roman"/>
-              <w:sz w:val="28"/>
-              <w:szCs w:val="28"/>
-              <w:lang w:val="en-US"/>
-            </w:rPr>
-            <m:t>0</m:t>
+            <m:t>d4=0</m:t>
           </m:r>
         </m:oMath>
       </m:oMathPara>
@@ -5377,16 +5303,7 @@
               <w:szCs w:val="28"/>
               <w:lang w:val="en-US"/>
             </w:rPr>
-            <m:t>xA=</m:t>
-          </m:r>
-          <m:r>
-            <w:rPr>
-              <w:rFonts w:ascii="Cambria Math" w:eastAsiaTheme="minorEastAsia" w:hAnsi="Cambria Math" w:cs="Times New Roman"/>
-              <w:sz w:val="28"/>
-              <w:szCs w:val="28"/>
-              <w:lang w:val="en-US"/>
-            </w:rPr>
-            <m:t>0.215</m:t>
+            <m:t>xA=0.215</m:t>
           </m:r>
         </m:oMath>
       </m:oMathPara>
@@ -5411,16 +5328,7 @@
               <w:szCs w:val="28"/>
               <w:lang w:val="en-US"/>
             </w:rPr>
-            <m:t>yA=</m:t>
-          </m:r>
-          <m:r>
-            <w:rPr>
-              <w:rFonts w:ascii="Cambria Math" w:eastAsiaTheme="minorEastAsia" w:hAnsi="Cambria Math" w:cs="Times New Roman"/>
-              <w:sz w:val="28"/>
-              <w:szCs w:val="28"/>
-              <w:lang w:val="en-US"/>
-            </w:rPr>
-            <m:t>0.310</m:t>
+            <m:t>yA=0.310</m:t>
           </m:r>
         </m:oMath>
       </m:oMathPara>
@@ -5445,16 +5353,7 @@
               <w:szCs w:val="28"/>
               <w:lang w:val="en-US"/>
             </w:rPr>
-            <m:t>ϴ=</m:t>
-          </m:r>
-          <m:r>
-            <w:rPr>
-              <w:rFonts w:ascii="Cambria Math" w:eastAsiaTheme="minorEastAsia" w:hAnsi="Cambria Math" w:cs="Times New Roman"/>
-              <w:sz w:val="28"/>
-              <w:szCs w:val="28"/>
-              <w:lang w:val="en-US"/>
-            </w:rPr>
-            <m:t>0.031</m:t>
+            <m:t>ϴ=0.031</m:t>
           </m:r>
         </m:oMath>
       </m:oMathPara>
@@ -5607,32 +5506,6 @@
     </w:p>
     <w:p>
       <w:pPr>
-        <w:jc w:val="center"/>
-        <w:rPr>
-          <w:rFonts w:ascii="Times New Roman" w:hAnsi="Times New Roman" w:cs="Times New Roman"/>
-          <w:sz w:val="28"/>
-          <w:szCs w:val="28"/>
-        </w:rPr>
-      </w:pPr>
-      <w:r>
-        <w:rPr>
-          <w:rFonts w:ascii="Times New Roman" w:hAnsi="Times New Roman" w:cs="Times New Roman"/>
-          <w:sz w:val="28"/>
-          <w:szCs w:val="28"/>
-        </w:rPr>
-        <w:t>Рис.3</w:t>
-      </w:r>
-      <w:r>
-        <w:rPr>
-          <w:rFonts w:ascii="Times New Roman" w:hAnsi="Times New Roman" w:cs="Times New Roman"/>
-          <w:sz w:val="28"/>
-          <w:szCs w:val="28"/>
-        </w:rPr>
-        <w:t>-Траектория движения схвата</w:t>
-      </w:r>
-    </w:p>
-    <w:p>
-      <w:pPr>
         <w:jc w:val="both"/>
         <w:rPr>
           <w:rFonts w:ascii="Times New Roman" w:hAnsi="Times New Roman" w:cs="Times New Roman"/>
@@ -5649,8 +5522,8 @@
           <w:szCs w:val="28"/>
         </w:rPr>
         <w:pict>
-          <v:shape id="_x0000_i1031" type="#_x0000_t75" style="width:466.35pt;height:234.4pt">
-            <v:imagedata r:id="rId14" o:title="двумерная траектория"/>
+          <v:shape id="_x0000_i1031" type="#_x0000_t75" style="width:466.5pt;height:234.75pt">
+            <v:imagedata r:id="rId15" o:title="двумерная траектория"/>
           </v:shape>
         </w:pict>
       </w:r>
@@ -5670,7 +5543,15 @@
           <w:sz w:val="28"/>
           <w:szCs w:val="28"/>
         </w:rPr>
-        <w:t>Рис.3</w:t>
+        <w:t>Рис.</w:t>
+      </w:r>
+      <w:r>
+        <w:rPr>
+          <w:rFonts w:ascii="Times New Roman" w:hAnsi="Times New Roman" w:cs="Times New Roman"/>
+          <w:sz w:val="28"/>
+          <w:szCs w:val="28"/>
+        </w:rPr>
+        <w:t>4</w:t>
       </w:r>
       <w:r>
         <w:rPr>
@@ -5765,32 +5646,6 @@
           <w:szCs w:val="28"/>
         </w:rPr>
         <w:t>представлена на рис.4</w:t>
-      </w:r>
-    </w:p>
-    <w:p>
-      <w:pPr>
-        <w:jc w:val="center"/>
-        <w:rPr>
-          <w:rFonts w:ascii="Times New Roman" w:hAnsi="Times New Roman" w:cs="Times New Roman"/>
-          <w:sz w:val="28"/>
-          <w:szCs w:val="28"/>
-        </w:rPr>
-      </w:pPr>
-      <w:r>
-        <w:rPr>
-          <w:rFonts w:ascii="Times New Roman" w:hAnsi="Times New Roman" w:cs="Times New Roman"/>
-          <w:sz w:val="28"/>
-          <w:szCs w:val="28"/>
-        </w:rPr>
-        <w:t>Рис.4-Простанственная т</w:t>
-      </w:r>
-      <w:r>
-        <w:rPr>
-          <w:rFonts w:ascii="Times New Roman" w:hAnsi="Times New Roman" w:cs="Times New Roman"/>
-          <w:sz w:val="28"/>
-          <w:szCs w:val="28"/>
-        </w:rPr>
-        <w:t>раектория движения схвата</w:t>
       </w:r>
     </w:p>
     <w:p>
@@ -5812,8 +5667,8 @@
         </w:rPr>
         <w:lastRenderedPageBreak/>
         <w:pict>
-          <v:shape id="_x0000_i1032" type="#_x0000_t75" style="width:466.35pt;height:234.4pt">
-            <v:imagedata r:id="rId15" o:title="трехмерная траектория"/>
+          <v:shape id="_x0000_i1032" type="#_x0000_t75" style="width:466.5pt;height:234.75pt">
+            <v:imagedata r:id="rId16" o:title="трехмерная траектория"/>
           </v:shape>
         </w:pict>
       </w:r>
@@ -5833,7 +5688,23 @@
           <w:sz w:val="28"/>
           <w:szCs w:val="28"/>
         </w:rPr>
-        <w:t>Рис.4-Простанственная т</w:t>
+        <w:t>Рис.</w:t>
+      </w:r>
+      <w:r>
+        <w:rPr>
+          <w:rFonts w:ascii="Times New Roman" w:hAnsi="Times New Roman" w:cs="Times New Roman"/>
+          <w:sz w:val="28"/>
+          <w:szCs w:val="28"/>
+        </w:rPr>
+        <w:t>5</w:t>
+      </w:r>
+      <w:r>
+        <w:rPr>
+          <w:rFonts w:ascii="Times New Roman" w:hAnsi="Times New Roman" w:cs="Times New Roman"/>
+          <w:sz w:val="28"/>
+          <w:szCs w:val="28"/>
+        </w:rPr>
+        <w:t>-Простанственная т</w:t>
       </w:r>
       <w:r>
         <w:rPr>

</xml_diff>